<commit_message>
feat: add comment and conclusions
</commit_message>
<xml_diff>
--- a/p2/docs/reporte.docx
+++ b/p2/docs/reporte.docx
@@ -1,6 +1,6 @@
 
 <file path=word/document.xml><?xml version="1.0" encoding="utf-8"?>
-<w:document xmlns:wpc="http://schemas.microsoft.com/office/word/2010/wordprocessingCanvas" xmlns:cx="http://schemas.microsoft.com/office/drawing/2014/chartex" xmlns:cx1="http://schemas.microsoft.com/office/drawing/2015/9/8/chartex" xmlns:cx2="http://schemas.microsoft.com/office/drawing/2015/10/21/chartex" xmlns:cx3="http://schemas.microsoft.com/office/drawing/2016/5/9/chartex" xmlns:cx4="http://schemas.microsoft.com/office/drawing/2016/5/10/chartex" xmlns:cx5="http://schemas.microsoft.com/office/drawing/2016/5/11/chartex" xmlns:cx6="http://schemas.microsoft.com/office/drawing/2016/5/12/chartex" xmlns:cx7="http://schemas.microsoft.com/office/drawing/2016/5/13/chartex" xmlns:cx8="http://schemas.microsoft.com/office/drawing/2016/5/14/chartex" xmlns:mc="http://schemas.openxmlformats.org/markup-compatibility/2006" xmlns:aink="http://schemas.microsoft.com/office/drawing/2016/ink" xmlns:am3d="http://schemas.microsoft.com/office/drawing/2017/model3d" xmlns:o="urn:schemas-microsoft-com:office:office" xmlns:oel="http://schemas.microsoft.com/office/2019/extlst" xmlns:r="http://schemas.openxmlformats.org/officeDocument/2006/relationships" xmlns:m="http://schemas.openxmlformats.org/officeDocument/2006/math" xmlns:v="urn:schemas-microsoft-com:vml" xmlns:wp14="http://schemas.microsoft.com/office/word/2010/wordprocessingDrawing" xmlns:wp="http://schemas.openxmlformats.org/drawingml/2006/wordprocessingDrawing" xmlns:w10="urn:schemas-microsoft-com:office:word" xmlns:w="http://schemas.openxmlformats.org/wordprocessingml/2006/main" xmlns:w14="http://schemas.microsoft.com/office/word/2010/wordml" xmlns:w15="http://schemas.microsoft.com/office/word/2012/wordml" xmlns:w16cex="http://schemas.microsoft.com/office/word/2018/wordml/cex" xmlns:w16cid="http://schemas.microsoft.com/office/word/2016/wordml/cid" xmlns:w16="http://schemas.microsoft.com/office/word/2018/wordml" xmlns:w16sdtdh="http://schemas.microsoft.com/office/word/2020/wordml/sdtdatahash" xmlns:w16se="http://schemas.microsoft.com/office/word/2015/wordml/symex" xmlns:wpg="http://schemas.microsoft.com/office/word/2010/wordprocessingGroup" xmlns:wpi="http://schemas.microsoft.com/office/word/2010/wordprocessingInk" xmlns:wne="http://schemas.microsoft.com/office/word/2006/wordml" xmlns:wps="http://schemas.microsoft.com/office/word/2010/wordprocessingShape" mc:Ignorable="w14 w15 w16se w16cid w16 w16cex w16sdtdh wp14">
+<w:document xmlns:wpc="http://schemas.microsoft.com/office/word/2010/wordprocessingCanvas" xmlns:cx="http://schemas.microsoft.com/office/drawing/2014/chartex" xmlns:cx1="http://schemas.microsoft.com/office/drawing/2015/9/8/chartex" xmlns:cx2="http://schemas.microsoft.com/office/drawing/2015/10/21/chartex" xmlns:cx3="http://schemas.microsoft.com/office/drawing/2016/5/9/chartex" xmlns:cx4="http://schemas.microsoft.com/office/drawing/2016/5/10/chartex" xmlns:cx5="http://schemas.microsoft.com/office/drawing/2016/5/11/chartex" xmlns:cx6="http://schemas.microsoft.com/office/drawing/2016/5/12/chartex" xmlns:cx7="http://schemas.microsoft.com/office/drawing/2016/5/13/chartex" xmlns:cx8="http://schemas.microsoft.com/office/drawing/2016/5/14/chartex" xmlns:mc="http://schemas.openxmlformats.org/markup-compatibility/2006" xmlns:aink="http://schemas.microsoft.com/office/drawing/2016/ink" xmlns:am3d="http://schemas.microsoft.com/office/drawing/2017/model3d" xmlns:o="urn:schemas-microsoft-com:office:office" xmlns:oel="http://schemas.microsoft.com/office/2019/extlst" xmlns:r="http://schemas.openxmlformats.org/officeDocument/2006/relationships" xmlns:m="http://schemas.openxmlformats.org/officeDocument/2006/math" xmlns:v="urn:schemas-microsoft-com:vml" xmlns:wp14="http://schemas.microsoft.com/office/word/2010/wordprocessingDrawing" xmlns:wp="http://schemas.openxmlformats.org/drawingml/2006/wordprocessingDrawing" xmlns:w10="urn:schemas-microsoft-com:office:word" xmlns:w="http://schemas.openxmlformats.org/wordprocessingml/2006/main" xmlns:w14="http://schemas.microsoft.com/office/word/2010/wordml" xmlns:w15="http://schemas.microsoft.com/office/word/2012/wordml" xmlns:w16cex="http://schemas.microsoft.com/office/word/2018/wordml/cex" xmlns:w16cid="http://schemas.microsoft.com/office/word/2016/wordml/cid" xmlns:w16="http://schemas.microsoft.com/office/word/2018/wordml" xmlns:w16du="http://schemas.microsoft.com/office/word/2023/wordml/word16du" xmlns:w16sdtdh="http://schemas.microsoft.com/office/word/2020/wordml/sdtdatahash" xmlns:w16se="http://schemas.microsoft.com/office/word/2015/wordml/symex" xmlns:wpg="http://schemas.microsoft.com/office/word/2010/wordprocessingGroup" xmlns:wpi="http://schemas.microsoft.com/office/word/2010/wordprocessingInk" xmlns:wne="http://schemas.microsoft.com/office/word/2006/wordml" xmlns:wps="http://schemas.microsoft.com/office/word/2010/wordprocessingShape" mc:Ignorable="w14 w15 w16se w16cid w16 w16cex w16sdtdh w16du wp14">
   <w:body>
     <w:p>
       <w:pPr>
@@ -718,8 +718,6 @@
               <w:jc w:val="center"/>
               <w:rPr>
                 <w:rFonts w:ascii="Calibri" w:eastAsia="Times New Roman" w:hAnsi="Calibri" w:cs="Calibri"/>
-                <w:b/>
-                <w:bCs/>
                 <w:color w:val="FFFFFF"/>
                 <w:kern w:val="0"/>
                 <w:lang w:val="es-ES" w:bidi="fa-IR"/>
@@ -729,8 +727,6 @@
             <w:r>
               <w:rPr>
                 <w:rFonts w:ascii="Calibri" w:eastAsia="Times New Roman" w:hAnsi="Calibri" w:cs="Calibri"/>
-                <w:b/>
-                <w:bCs/>
                 <w:color w:val="FFFFFF"/>
                 <w:kern w:val="0"/>
                 <w:lang w:val="es-ES" w:bidi="fa-IR"/>
@@ -752,8 +748,6 @@
               <w:cnfStyle w:val="100000000000" w:firstRow="1" w:lastRow="0" w:firstColumn="0" w:lastColumn="0" w:oddVBand="0" w:evenVBand="0" w:oddHBand="0" w:evenHBand="0" w:firstRowFirstColumn="0" w:firstRowLastColumn="0" w:lastRowFirstColumn="0" w:lastRowLastColumn="0"/>
               <w:rPr>
                 <w:rFonts w:ascii="Calibri" w:eastAsia="Times New Roman" w:hAnsi="Calibri" w:cs="Calibri"/>
-                <w:b/>
-                <w:bCs/>
                 <w:color w:val="FFFFFF"/>
                 <w:kern w:val="0"/>
                 <w:lang w:val="es-ES" w:bidi="fa-IR"/>
@@ -763,8 +757,6 @@
             <w:r>
               <w:rPr>
                 <w:rFonts w:ascii="Calibri" w:eastAsia="Times New Roman" w:hAnsi="Calibri" w:cs="Calibri"/>
-                <w:b/>
-                <w:bCs/>
                 <w:color w:val="FFFFFF"/>
                 <w:kern w:val="0"/>
                 <w:lang w:val="es-ES" w:bidi="fa-IR"/>
@@ -786,8 +778,6 @@
               <w:cnfStyle w:val="100000000000" w:firstRow="1" w:lastRow="0" w:firstColumn="0" w:lastColumn="0" w:oddVBand="0" w:evenVBand="0" w:oddHBand="0" w:evenHBand="0" w:firstRowFirstColumn="0" w:firstRowLastColumn="0" w:lastRowFirstColumn="0" w:lastRowLastColumn="0"/>
               <w:rPr>
                 <w:rFonts w:ascii="Calibri" w:eastAsia="Times New Roman" w:hAnsi="Calibri" w:cs="Calibri"/>
-                <w:b/>
-                <w:bCs/>
                 <w:color w:val="FFFFFF"/>
                 <w:kern w:val="0"/>
                 <w:lang w:val="es-ES" w:bidi="fa-IR"/>
@@ -797,8 +787,6 @@
             <w:r>
               <w:rPr>
                 <w:rFonts w:ascii="Calibri" w:eastAsia="Times New Roman" w:hAnsi="Calibri" w:cs="Calibri"/>
-                <w:b/>
-                <w:bCs/>
                 <w:color w:val="FFFFFF"/>
                 <w:kern w:val="0"/>
                 <w:lang w:val="es-ES" w:bidi="fa-IR"/>
@@ -4013,8 +4001,6 @@
               <w:jc w:val="center"/>
               <w:rPr>
                 <w:rFonts w:ascii="Calibri" w:eastAsia="Times New Roman" w:hAnsi="Calibri" w:cs="Calibri"/>
-                <w:b/>
-                <w:bCs/>
                 <w:color w:val="E7E6E6" w:themeColor="background2"/>
                 <w:kern w:val="0"/>
                 <w:sz w:val="22"/>
@@ -4026,8 +4012,6 @@
             <w:r>
               <w:rPr>
                 <w:rFonts w:ascii="Calibri" w:eastAsia="Times New Roman" w:hAnsi="Calibri" w:cs="Calibri"/>
-                <w:b/>
-                <w:bCs/>
                 <w:color w:val="E7E6E6" w:themeColor="background2"/>
                 <w:kern w:val="0"/>
                 <w:sz w:val="22"/>
@@ -4051,8 +4035,6 @@
               <w:cnfStyle w:val="100000000000" w:firstRow="1" w:lastRow="0" w:firstColumn="0" w:lastColumn="0" w:oddVBand="0" w:evenVBand="0" w:oddHBand="0" w:evenHBand="0" w:firstRowFirstColumn="0" w:firstRowLastColumn="0" w:lastRowFirstColumn="0" w:lastRowLastColumn="0"/>
               <w:rPr>
                 <w:rFonts w:ascii="Calibri" w:eastAsia="Times New Roman" w:hAnsi="Calibri" w:cs="Calibri"/>
-                <w:b/>
-                <w:bCs/>
                 <w:color w:val="E7E6E6" w:themeColor="background2"/>
                 <w:kern w:val="0"/>
                 <w:sz w:val="22"/>
@@ -4064,8 +4046,6 @@
             <w:r>
               <w:rPr>
                 <w:rFonts w:ascii="Calibri" w:eastAsia="Times New Roman" w:hAnsi="Calibri" w:cs="Calibri"/>
-                <w:b/>
-                <w:bCs/>
                 <w:color w:val="E7E6E6" w:themeColor="background2"/>
                 <w:kern w:val="0"/>
                 <w:sz w:val="22"/>
@@ -4089,8 +4069,6 @@
               <w:cnfStyle w:val="100000000000" w:firstRow="1" w:lastRow="0" w:firstColumn="0" w:lastColumn="0" w:oddVBand="0" w:evenVBand="0" w:oddHBand="0" w:evenHBand="0" w:firstRowFirstColumn="0" w:firstRowLastColumn="0" w:lastRowFirstColumn="0" w:lastRowLastColumn="0"/>
               <w:rPr>
                 <w:rFonts w:ascii="Calibri" w:eastAsia="Times New Roman" w:hAnsi="Calibri" w:cs="Calibri"/>
-                <w:b/>
-                <w:bCs/>
                 <w:color w:val="E7E6E6" w:themeColor="background2"/>
                 <w:kern w:val="0"/>
                 <w:sz w:val="22"/>
@@ -4102,8 +4080,6 @@
             <w:r>
               <w:rPr>
                 <w:rFonts w:ascii="Calibri" w:eastAsia="Times New Roman" w:hAnsi="Calibri" w:cs="Calibri"/>
-                <w:b/>
-                <w:bCs/>
                 <w:color w:val="E7E6E6" w:themeColor="background2"/>
                 <w:kern w:val="0"/>
                 <w:sz w:val="22"/>
@@ -4127,8 +4103,6 @@
               <w:cnfStyle w:val="100000000000" w:firstRow="1" w:lastRow="0" w:firstColumn="0" w:lastColumn="0" w:oddVBand="0" w:evenVBand="0" w:oddHBand="0" w:evenHBand="0" w:firstRowFirstColumn="0" w:firstRowLastColumn="0" w:lastRowFirstColumn="0" w:lastRowLastColumn="0"/>
               <w:rPr>
                 <w:rFonts w:ascii="Calibri" w:eastAsia="Times New Roman" w:hAnsi="Calibri" w:cs="Calibri"/>
-                <w:b/>
-                <w:bCs/>
                 <w:color w:val="E7E6E6" w:themeColor="background2"/>
                 <w:kern w:val="0"/>
                 <w:sz w:val="22"/>
@@ -4140,8 +4114,6 @@
             <w:r>
               <w:rPr>
                 <w:rFonts w:ascii="Calibri" w:eastAsia="Times New Roman" w:hAnsi="Calibri" w:cs="Calibri"/>
-                <w:b/>
-                <w:bCs/>
                 <w:color w:val="E7E6E6" w:themeColor="background2"/>
                 <w:kern w:val="0"/>
                 <w:sz w:val="22"/>
@@ -4165,8 +4137,6 @@
               <w:cnfStyle w:val="100000000000" w:firstRow="1" w:lastRow="0" w:firstColumn="0" w:lastColumn="0" w:oddVBand="0" w:evenVBand="0" w:oddHBand="0" w:evenHBand="0" w:firstRowFirstColumn="0" w:firstRowLastColumn="0" w:lastRowFirstColumn="0" w:lastRowLastColumn="0"/>
               <w:rPr>
                 <w:rFonts w:ascii="Calibri" w:eastAsia="Times New Roman" w:hAnsi="Calibri" w:cs="Calibri"/>
-                <w:b/>
-                <w:bCs/>
                 <w:color w:val="E7E6E6" w:themeColor="background2"/>
                 <w:kern w:val="0"/>
                 <w:sz w:val="22"/>
@@ -4178,8 +4148,6 @@
             <w:r>
               <w:rPr>
                 <w:rFonts w:ascii="Calibri" w:eastAsia="Times New Roman" w:hAnsi="Calibri" w:cs="Calibri"/>
-                <w:b/>
-                <w:bCs/>
                 <w:color w:val="E7E6E6" w:themeColor="background2"/>
                 <w:kern w:val="0"/>
                 <w:sz w:val="22"/>
@@ -6791,8 +6759,6 @@
               <w:jc w:val="center"/>
               <w:rPr>
                 <w:rFonts w:ascii="Calibri" w:eastAsia="Times New Roman" w:hAnsi="Calibri" w:cs="Calibri"/>
-                <w:b/>
-                <w:bCs/>
                 <w:color w:val="E7E6E6" w:themeColor="background2"/>
                 <w:kern w:val="0"/>
                 <w:sz w:val="22"/>
@@ -6804,8 +6770,6 @@
             <w:r>
               <w:rPr>
                 <w:rFonts w:ascii="Calibri" w:eastAsia="Times New Roman" w:hAnsi="Calibri" w:cs="Calibri"/>
-                <w:b/>
-                <w:bCs/>
                 <w:color w:val="E7E6E6" w:themeColor="background2"/>
                 <w:kern w:val="0"/>
                 <w:sz w:val="22"/>
@@ -6829,8 +6793,6 @@
               <w:cnfStyle w:val="100000000000" w:firstRow="1" w:lastRow="0" w:firstColumn="0" w:lastColumn="0" w:oddVBand="0" w:evenVBand="0" w:oddHBand="0" w:evenHBand="0" w:firstRowFirstColumn="0" w:firstRowLastColumn="0" w:lastRowFirstColumn="0" w:lastRowLastColumn="0"/>
               <w:rPr>
                 <w:rFonts w:ascii="Calibri" w:eastAsia="Times New Roman" w:hAnsi="Calibri" w:cs="Calibri"/>
-                <w:b/>
-                <w:bCs/>
                 <w:color w:val="E7E6E6" w:themeColor="background2"/>
                 <w:kern w:val="0"/>
                 <w:sz w:val="22"/>
@@ -6842,8 +6804,6 @@
             <w:r>
               <w:rPr>
                 <w:rFonts w:ascii="Calibri" w:eastAsia="Times New Roman" w:hAnsi="Calibri" w:cs="Calibri"/>
-                <w:b/>
-                <w:bCs/>
                 <w:color w:val="E7E6E6" w:themeColor="background2"/>
                 <w:kern w:val="0"/>
                 <w:sz w:val="22"/>
@@ -6867,8 +6827,6 @@
               <w:cnfStyle w:val="100000000000" w:firstRow="1" w:lastRow="0" w:firstColumn="0" w:lastColumn="0" w:oddVBand="0" w:evenVBand="0" w:oddHBand="0" w:evenHBand="0" w:firstRowFirstColumn="0" w:firstRowLastColumn="0" w:lastRowFirstColumn="0" w:lastRowLastColumn="0"/>
               <w:rPr>
                 <w:rFonts w:ascii="Calibri" w:eastAsia="Times New Roman" w:hAnsi="Calibri" w:cs="Calibri"/>
-                <w:b/>
-                <w:bCs/>
                 <w:color w:val="E7E6E6" w:themeColor="background2"/>
                 <w:kern w:val="0"/>
                 <w:sz w:val="22"/>
@@ -6880,8 +6838,6 @@
             <w:r>
               <w:rPr>
                 <w:rFonts w:ascii="Calibri" w:eastAsia="Times New Roman" w:hAnsi="Calibri" w:cs="Calibri"/>
-                <w:b/>
-                <w:bCs/>
                 <w:color w:val="E7E6E6" w:themeColor="background2"/>
                 <w:kern w:val="0"/>
                 <w:sz w:val="22"/>
@@ -6905,8 +6861,6 @@
               <w:cnfStyle w:val="100000000000" w:firstRow="1" w:lastRow="0" w:firstColumn="0" w:lastColumn="0" w:oddVBand="0" w:evenVBand="0" w:oddHBand="0" w:evenHBand="0" w:firstRowFirstColumn="0" w:firstRowLastColumn="0" w:lastRowFirstColumn="0" w:lastRowLastColumn="0"/>
               <w:rPr>
                 <w:rFonts w:ascii="Calibri" w:eastAsia="Times New Roman" w:hAnsi="Calibri" w:cs="Calibri"/>
-                <w:b/>
-                <w:bCs/>
                 <w:color w:val="E7E6E6" w:themeColor="background2"/>
                 <w:kern w:val="0"/>
                 <w:sz w:val="22"/>
@@ -6918,8 +6872,6 @@
             <w:r>
               <w:rPr>
                 <w:rFonts w:ascii="Calibri" w:eastAsia="Times New Roman" w:hAnsi="Calibri" w:cs="Calibri"/>
-                <w:b/>
-                <w:bCs/>
                 <w:color w:val="E7E6E6" w:themeColor="background2"/>
                 <w:kern w:val="0"/>
                 <w:sz w:val="22"/>
@@ -6943,8 +6895,6 @@
               <w:cnfStyle w:val="100000000000" w:firstRow="1" w:lastRow="0" w:firstColumn="0" w:lastColumn="0" w:oddVBand="0" w:evenVBand="0" w:oddHBand="0" w:evenHBand="0" w:firstRowFirstColumn="0" w:firstRowLastColumn="0" w:lastRowFirstColumn="0" w:lastRowLastColumn="0"/>
               <w:rPr>
                 <w:rFonts w:ascii="Calibri" w:eastAsia="Times New Roman" w:hAnsi="Calibri" w:cs="Calibri"/>
-                <w:b/>
-                <w:bCs/>
                 <w:color w:val="E7E6E6" w:themeColor="background2"/>
                 <w:kern w:val="0"/>
                 <w:sz w:val="22"/>
@@ -6956,8 +6906,6 @@
             <w:r>
               <w:rPr>
                 <w:rFonts w:ascii="Calibri" w:eastAsia="Times New Roman" w:hAnsi="Calibri" w:cs="Calibri"/>
-                <w:b/>
-                <w:bCs/>
                 <w:color w:val="E7E6E6" w:themeColor="background2"/>
                 <w:kern w:val="0"/>
                 <w:sz w:val="22"/>
@@ -9879,27 +9827,13 @@
         <w:rPr>
           <w:lang w:val="es-ES" w:bidi="fa-IR"/>
         </w:rPr>
-        <w:t xml:space="preserve">obviamente </w:t>
-      </w:r>
-      <w:proofErr w:type="spellStart"/>
-      <w:r>
-        <w:rPr>
-          <w:lang w:val="es-ES" w:bidi="fa-IR"/>
-        </w:rPr>
-        <w:t xml:space="preserve">es </w:t>
-      </w:r>
-      <w:r>
-        <w:rPr>
-          <w:lang w:val="es-ES" w:bidi="fa-IR"/>
-        </w:rPr>
-        <w:t>el má</w:t>
-      </w:r>
-      <w:proofErr w:type="spellEnd"/>
-      <w:r>
-        <w:rPr>
-          <w:lang w:val="es-ES" w:bidi="fa-IR"/>
-        </w:rPr>
-        <w:t xml:space="preserve">s tolerante. A pesar de que Fletcher-16 es más rápido en general, </w:t>
+        <w:t xml:space="preserve">obviamente es </w:t>
+      </w:r>
+      <w:r>
+        <w:rPr>
+          <w:lang w:val="es-ES" w:bidi="fa-IR"/>
+        </w:rPr>
+        <w:t xml:space="preserve">el más tolerante. A pesar de que Fletcher-16 es más rápido en general, </w:t>
       </w:r>
       <w:proofErr w:type="spellStart"/>
       <w:r>
@@ -10117,8 +10051,487 @@
     <w:p>
       <w:pPr>
         <w:rPr>
-          <w:u w:val="single"/>
-          <w:lang w:val="es-ES" w:bidi="fa-IR"/>
+          <w:lang w:val="en-US" w:bidi="fa-IR"/>
+        </w:rPr>
+      </w:pPr>
+      <w:r>
+        <w:rPr>
+          <w:lang w:val="es-ES" w:bidi="fa-IR"/>
+        </w:rPr>
+        <w:t xml:space="preserve">Para este laboratorio trabajamos en algoritmos de detección y corrección de errores, específicamente </w:t>
+      </w:r>
+      <w:r>
+        <w:rPr>
+          <w:lang w:bidi="fa-IR"/>
+        </w:rPr>
+        <w:t>Hamming y Fletcher-16</w:t>
+      </w:r>
+      <w:r>
+        <w:rPr>
+          <w:lang w:val="en-US" w:bidi="fa-IR"/>
+        </w:rPr>
+        <w:t xml:space="preserve"> y </w:t>
+      </w:r>
+      <w:proofErr w:type="spellStart"/>
+      <w:r>
+        <w:rPr>
+          <w:lang w:val="en-US" w:bidi="fa-IR"/>
+        </w:rPr>
+        <w:t>observamos</w:t>
+      </w:r>
+      <w:proofErr w:type="spellEnd"/>
+      <w:r>
+        <w:rPr>
+          <w:lang w:val="en-US" w:bidi="fa-IR"/>
+        </w:rPr>
+        <w:t xml:space="preserve"> que Fletcher es </w:t>
+      </w:r>
+      <w:proofErr w:type="spellStart"/>
+      <w:r>
+        <w:rPr>
+          <w:lang w:val="en-US" w:bidi="fa-IR"/>
+        </w:rPr>
+        <w:t>muy</w:t>
+      </w:r>
+      <w:proofErr w:type="spellEnd"/>
+      <w:r>
+        <w:rPr>
+          <w:lang w:val="en-US" w:bidi="fa-IR"/>
+        </w:rPr>
+        <w:t xml:space="preserve"> </w:t>
+      </w:r>
+      <w:proofErr w:type="spellStart"/>
+      <w:r>
+        <w:rPr>
+          <w:lang w:val="en-US" w:bidi="fa-IR"/>
+        </w:rPr>
+        <w:t>rápido en</w:t>
+      </w:r>
+      <w:proofErr w:type="spellEnd"/>
+      <w:r>
+        <w:rPr>
+          <w:lang w:val="en-US" w:bidi="fa-IR"/>
+        </w:rPr>
+        <w:t xml:space="preserve"> la </w:t>
+      </w:r>
+      <w:proofErr w:type="spellStart"/>
+      <w:r>
+        <w:rPr>
+          <w:lang w:val="en-US" w:bidi="fa-IR"/>
+        </w:rPr>
+        <w:t>decodificación</w:t>
+      </w:r>
+      <w:proofErr w:type="spellEnd"/>
+      <w:r>
+        <w:rPr>
+          <w:lang w:val="en-US" w:bidi="fa-IR"/>
+        </w:rPr>
+        <w:t xml:space="preserve"> </w:t>
+      </w:r>
+      <w:proofErr w:type="spellStart"/>
+      <w:r>
+        <w:rPr>
+          <w:lang w:val="en-US" w:bidi="fa-IR"/>
+        </w:rPr>
+        <w:t>por</w:t>
+      </w:r>
+      <w:proofErr w:type="spellEnd"/>
+      <w:r>
+        <w:rPr>
+          <w:lang w:val="en-US" w:bidi="fa-IR"/>
+        </w:rPr>
+        <w:t xml:space="preserve"> lo </w:t>
+      </w:r>
+      <w:proofErr w:type="spellStart"/>
+      <w:r>
+        <w:rPr>
+          <w:lang w:val="en-US" w:bidi="fa-IR"/>
+        </w:rPr>
+        <w:t>su</w:t>
+      </w:r>
+      <w:proofErr w:type="spellEnd"/>
+      <w:r>
+        <w:rPr>
+          <w:lang w:val="en-US" w:bidi="fa-IR"/>
+        </w:rPr>
+        <w:t xml:space="preserve"> </w:t>
+      </w:r>
+      <w:proofErr w:type="spellStart"/>
+      <w:r>
+        <w:rPr>
+          <w:lang w:val="en-US" w:bidi="fa-IR"/>
+        </w:rPr>
+        <w:t>uso</w:t>
+      </w:r>
+      <w:proofErr w:type="spellEnd"/>
+      <w:r>
+        <w:rPr>
+          <w:lang w:val="en-US" w:bidi="fa-IR"/>
+        </w:rPr>
+        <w:t xml:space="preserve"> </w:t>
+      </w:r>
+      <w:proofErr w:type="spellStart"/>
+      <w:r>
+        <w:rPr>
+          <w:lang w:val="en-US" w:bidi="fa-IR"/>
+        </w:rPr>
+        <w:t>puede</w:t>
+      </w:r>
+      <w:proofErr w:type="spellEnd"/>
+      <w:r>
+        <w:rPr>
+          <w:lang w:val="en-US" w:bidi="fa-IR"/>
+        </w:rPr>
+        <w:t xml:space="preserve"> ser </w:t>
+      </w:r>
+      <w:proofErr w:type="spellStart"/>
+      <w:r>
+        <w:rPr>
+          <w:lang w:val="en-US" w:bidi="fa-IR"/>
+        </w:rPr>
+        <w:t>detectar</w:t>
+      </w:r>
+      <w:proofErr w:type="spellEnd"/>
+      <w:r>
+        <w:rPr>
+          <w:lang w:val="en-US" w:bidi="fa-IR"/>
+        </w:rPr>
+        <w:t xml:space="preserve"> </w:t>
+      </w:r>
+      <w:proofErr w:type="spellStart"/>
+      <w:r>
+        <w:rPr>
+          <w:lang w:val="en-US" w:bidi="fa-IR"/>
+        </w:rPr>
+        <w:t>errores</w:t>
+      </w:r>
+      <w:proofErr w:type="spellEnd"/>
+      <w:r>
+        <w:rPr>
+          <w:lang w:val="en-US" w:bidi="fa-IR"/>
+        </w:rPr>
+        <w:t xml:space="preserve"> </w:t>
+      </w:r>
+      <w:proofErr w:type="spellStart"/>
+      <w:r>
+        <w:rPr>
+          <w:lang w:val="en-US" w:bidi="fa-IR"/>
+        </w:rPr>
+        <w:t>en</w:t>
+      </w:r>
+      <w:proofErr w:type="spellEnd"/>
+      <w:r>
+        <w:rPr>
+          <w:lang w:val="en-US" w:bidi="fa-IR"/>
+        </w:rPr>
+        <w:t xml:space="preserve"> </w:t>
+      </w:r>
+      <w:proofErr w:type="spellStart"/>
+      <w:r>
+        <w:rPr>
+          <w:lang w:val="en-US" w:bidi="fa-IR"/>
+        </w:rPr>
+        <w:t>transmisiones</w:t>
+      </w:r>
+      <w:proofErr w:type="spellEnd"/>
+      <w:r>
+        <w:rPr>
+          <w:lang w:val="en-US" w:bidi="fa-IR"/>
+        </w:rPr>
+        <w:t xml:space="preserve"> en </w:t>
+      </w:r>
+      <w:proofErr w:type="spellStart"/>
+      <w:r>
+        <w:rPr>
+          <w:lang w:val="en-US" w:bidi="fa-IR"/>
+        </w:rPr>
+        <w:t>tiempo</w:t>
+      </w:r>
+      <w:proofErr w:type="spellEnd"/>
+      <w:r>
+        <w:rPr>
+          <w:lang w:val="en-US" w:bidi="fa-IR"/>
+        </w:rPr>
+        <w:t xml:space="preserve"> real. </w:t>
+      </w:r>
+      <w:proofErr w:type="spellStart"/>
+      <w:r>
+        <w:rPr>
+          <w:lang w:val="en-US" w:bidi="fa-IR"/>
+        </w:rPr>
+        <w:t>Ahora</w:t>
+      </w:r>
+      <w:proofErr w:type="spellEnd"/>
+      <w:r>
+        <w:rPr>
+          <w:lang w:val="en-US" w:bidi="fa-IR"/>
+        </w:rPr>
+        <w:t xml:space="preserve"> Hamming es </w:t>
+      </w:r>
+      <w:proofErr w:type="spellStart"/>
+      <w:r>
+        <w:rPr>
+          <w:lang w:val="en-US" w:bidi="fa-IR"/>
+        </w:rPr>
+        <w:t>una</w:t>
+      </w:r>
+      <w:proofErr w:type="spellEnd"/>
+      <w:r>
+        <w:rPr>
+          <w:lang w:val="en-US" w:bidi="fa-IR"/>
+        </w:rPr>
+        <w:t xml:space="preserve"> </w:t>
+      </w:r>
+      <w:proofErr w:type="spellStart"/>
+      <w:r>
+        <w:rPr>
+          <w:lang w:val="en-US" w:bidi="fa-IR"/>
+        </w:rPr>
+        <w:t>buena</w:t>
+      </w:r>
+      <w:proofErr w:type="spellEnd"/>
+      <w:r>
+        <w:rPr>
+          <w:lang w:val="en-US" w:bidi="fa-IR"/>
+        </w:rPr>
+        <w:t xml:space="preserve"> </w:t>
+      </w:r>
+      <w:proofErr w:type="spellStart"/>
+      <w:r>
+        <w:rPr>
+          <w:lang w:val="en-US" w:bidi="fa-IR"/>
+        </w:rPr>
+        <w:t>opción</w:t>
+      </w:r>
+      <w:proofErr w:type="spellEnd"/>
+      <w:r>
+        <w:rPr>
+          <w:lang w:val="en-US" w:bidi="fa-IR"/>
+        </w:rPr>
+        <w:t xml:space="preserve"> para la </w:t>
+      </w:r>
+      <w:proofErr w:type="spellStart"/>
+      <w:r>
+        <w:rPr>
+          <w:lang w:val="en-US" w:bidi="fa-IR"/>
+        </w:rPr>
+        <w:t>corrección</w:t>
+      </w:r>
+      <w:proofErr w:type="spellEnd"/>
+      <w:r>
+        <w:rPr>
+          <w:lang w:val="en-US" w:bidi="fa-IR"/>
+        </w:rPr>
+        <w:t xml:space="preserve"> de </w:t>
+      </w:r>
+      <w:proofErr w:type="spellStart"/>
+      <w:r>
+        <w:rPr>
+          <w:lang w:val="en-US" w:bidi="fa-IR"/>
+        </w:rPr>
+        <w:t>errores</w:t>
+      </w:r>
+      <w:proofErr w:type="spellEnd"/>
+      <w:r>
+        <w:rPr>
+          <w:lang w:val="en-US" w:bidi="fa-IR"/>
+        </w:rPr>
+        <w:t xml:space="preserve"> </w:t>
+      </w:r>
+      <w:proofErr w:type="spellStart"/>
+      <w:r>
+        <w:rPr>
+          <w:lang w:val="en-US" w:bidi="fa-IR"/>
+        </w:rPr>
+        <w:t>ya</w:t>
+      </w:r>
+      <w:proofErr w:type="spellEnd"/>
+      <w:r>
+        <w:rPr>
+          <w:lang w:val="en-US" w:bidi="fa-IR"/>
+        </w:rPr>
+        <w:t xml:space="preserve"> que no </w:t>
+      </w:r>
+      <w:proofErr w:type="spellStart"/>
+      <w:r>
+        <w:rPr>
+          <w:lang w:val="en-US" w:bidi="fa-IR"/>
+        </w:rPr>
+        <w:t>necesita</w:t>
+      </w:r>
+      <w:proofErr w:type="spellEnd"/>
+      <w:r>
+        <w:rPr>
+          <w:lang w:val="en-US" w:bidi="fa-IR"/>
+        </w:rPr>
+        <w:t xml:space="preserve"> </w:t>
+      </w:r>
+      <w:proofErr w:type="spellStart"/>
+      <w:r>
+        <w:rPr>
+          <w:lang w:val="en-US" w:bidi="fa-IR"/>
+        </w:rPr>
+        <w:t>retransmitir</w:t>
+      </w:r>
+      <w:proofErr w:type="spellEnd"/>
+      <w:r>
+        <w:rPr>
+          <w:lang w:val="en-US" w:bidi="fa-IR"/>
+        </w:rPr>
+        <w:t xml:space="preserve"> para </w:t>
+      </w:r>
+      <w:proofErr w:type="spellStart"/>
+      <w:r>
+        <w:rPr>
+          <w:lang w:val="en-US" w:bidi="fa-IR"/>
+        </w:rPr>
+        <w:t>corregir</w:t>
+      </w:r>
+      <w:proofErr w:type="spellEnd"/>
+      <w:r>
+        <w:rPr>
+          <w:lang w:val="en-US" w:bidi="fa-IR"/>
+        </w:rPr>
+        <w:t xml:space="preserve"> y </w:t>
+      </w:r>
+      <w:proofErr w:type="spellStart"/>
+      <w:r>
+        <w:rPr>
+          <w:lang w:val="en-US" w:bidi="fa-IR"/>
+        </w:rPr>
+        <w:t>esto</w:t>
+      </w:r>
+      <w:proofErr w:type="spellEnd"/>
+      <w:r>
+        <w:rPr>
+          <w:lang w:val="en-US" w:bidi="fa-IR"/>
+        </w:rPr>
+        <w:t xml:space="preserve"> </w:t>
+      </w:r>
+      <w:proofErr w:type="spellStart"/>
+      <w:r>
+        <w:rPr>
+          <w:lang w:val="en-US" w:bidi="fa-IR"/>
+        </w:rPr>
+        <w:t>nos</w:t>
+      </w:r>
+      <w:proofErr w:type="spellEnd"/>
+      <w:r>
+        <w:rPr>
+          <w:lang w:val="en-US" w:bidi="fa-IR"/>
+        </w:rPr>
+        <w:t xml:space="preserve"> </w:t>
+      </w:r>
+      <w:proofErr w:type="spellStart"/>
+      <w:r>
+        <w:rPr>
+          <w:lang w:val="en-US" w:bidi="fa-IR"/>
+        </w:rPr>
+        <w:t>puede</w:t>
+      </w:r>
+      <w:proofErr w:type="spellEnd"/>
+      <w:r>
+        <w:rPr>
+          <w:lang w:val="en-US" w:bidi="fa-IR"/>
+        </w:rPr>
+        <w:t xml:space="preserve"> </w:t>
+      </w:r>
+      <w:proofErr w:type="spellStart"/>
+      <w:r>
+        <w:rPr>
+          <w:lang w:val="en-US" w:bidi="fa-IR"/>
+        </w:rPr>
+        <w:t>beneficiar</w:t>
+      </w:r>
+      <w:proofErr w:type="spellEnd"/>
+      <w:r>
+        <w:rPr>
+          <w:lang w:val="en-US" w:bidi="fa-IR"/>
+        </w:rPr>
+        <w:t xml:space="preserve"> </w:t>
+      </w:r>
+      <w:proofErr w:type="spellStart"/>
+      <w:r>
+        <w:rPr>
+          <w:lang w:val="en-US" w:bidi="fa-IR"/>
+        </w:rPr>
+        <w:t>en</w:t>
+      </w:r>
+      <w:proofErr w:type="spellEnd"/>
+      <w:r>
+        <w:rPr>
+          <w:lang w:val="en-US" w:bidi="fa-IR"/>
+        </w:rPr>
+        <w:t xml:space="preserve"> </w:t>
+      </w:r>
+      <w:proofErr w:type="spellStart"/>
+      <w:r>
+        <w:rPr>
+          <w:lang w:val="en-US" w:bidi="fa-IR"/>
+        </w:rPr>
+        <w:t>casos</w:t>
+      </w:r>
+      <w:proofErr w:type="spellEnd"/>
+      <w:r>
+        <w:rPr>
+          <w:lang w:val="en-US" w:bidi="fa-IR"/>
+        </w:rPr>
+        <w:t xml:space="preserve"> que </w:t>
+      </w:r>
+      <w:proofErr w:type="spellStart"/>
+      <w:r>
+        <w:rPr>
+          <w:lang w:val="en-US" w:bidi="fa-IR"/>
+        </w:rPr>
+        <w:t>sea</w:t>
+      </w:r>
+      <w:proofErr w:type="spellEnd"/>
+      <w:r>
+        <w:rPr>
+          <w:lang w:val="en-US" w:bidi="fa-IR"/>
+        </w:rPr>
+        <w:t xml:space="preserve"> </w:t>
+      </w:r>
+      <w:proofErr w:type="spellStart"/>
+      <w:r>
+        <w:rPr>
+          <w:lang w:val="en-US" w:bidi="fa-IR"/>
+        </w:rPr>
+        <w:t>caro</w:t>
+      </w:r>
+      <w:proofErr w:type="spellEnd"/>
+      <w:r>
+        <w:rPr>
+          <w:lang w:val="en-US" w:bidi="fa-IR"/>
+        </w:rPr>
+        <w:t xml:space="preserve"> </w:t>
+      </w:r>
+      <w:proofErr w:type="spellStart"/>
+      <w:r>
+        <w:rPr>
+          <w:lang w:val="en-US" w:bidi="fa-IR"/>
+        </w:rPr>
+        <w:t>retransmitir</w:t>
+      </w:r>
+      <w:proofErr w:type="spellEnd"/>
+      <w:r>
+        <w:rPr>
+          <w:lang w:val="en-US" w:bidi="fa-IR"/>
+        </w:rPr>
+        <w:t>.</w:t>
+      </w:r>
+    </w:p>
+    <w:p>
+      <w:pPr>
+        <w:rPr>
+          <w:lang w:val="en-US" w:bidi="fa-IR"/>
+        </w:rPr>
+      </w:pPr>
+    </w:p>
+    <w:p>
+      <w:pPr>
+        <w:rPr>
+          <w:lang w:val="en-US" w:bidi="fa-IR"/>
         </w:rPr>
       </w:pPr>
     </w:p>
@@ -10170,15 +10583,135 @@
         </w:numPr>
         <w:jc w:val="both"/>
         <w:rPr>
-          <w:u w:val="single"/>
-          <w:lang w:val="es-ES" w:bidi="fa-IR"/>
-        </w:rPr>
-      </w:pPr>
+          <w:lang w:val="es-ES" w:bidi="fa-IR"/>
+        </w:rPr>
+      </w:pPr>
+      <w:r>
+        <w:rPr>
+          <w:lang w:bidi="fa-IR"/>
+        </w:rPr>
+        <w:t>Los resultados muestran que Fletcher-16 tiene tiempos de decodificación significativamente menores en comparación con Hamming. Por ejemplo, con una longitud de mensaje de 1024 bits y una tasa de error de 0, Fletcher-16 toma aproximadamente 6.29E-05 segundos, mientras que Hamming toma alrededor de 0.001045942 segundos.</w:t>
+      </w:r>
     </w:p>
     <w:p>
       <w:pPr>
-        <w:rPr>
-          <w:u w:val="single"/>
+        <w:pStyle w:val="ListParagraph"/>
+        <w:numPr>
+          <w:ilvl w:val="0"/>
+          <w:numId w:val="1"/>
+        </w:numPr>
+        <w:jc w:val="both"/>
+        <w:rPr>
+          <w:lang w:val="es-ES" w:bidi="fa-IR"/>
+        </w:rPr>
+      </w:pPr>
+      <w:r>
+        <w:rPr>
+          <w:lang w:bidi="fa-IR"/>
+        </w:rPr>
+        <w:t>Hamming tiene la capacidad de corregir errores que Fletcher-16 no puede. En mensajes con longitud de 1024 bits y tasas de error alrededor del 0.4, Hamming detecta y corrige errores en la mayoría de los casos, mientras que Fletcher-16 solo detecta errores pero no los corrige. Por ejemplo, a una tasa de error de 0.434570313, Hamming detecta y corrige errores, mientras que Fletcher-16 solo los detecta.</w:t>
+      </w:r>
+    </w:p>
+    <w:p>
+      <w:pPr>
+        <w:pStyle w:val="ListParagraph"/>
+        <w:numPr>
+          <w:ilvl w:val="0"/>
+          <w:numId w:val="1"/>
+        </w:numPr>
+        <w:jc w:val="both"/>
+        <w:rPr>
+          <w:lang w:val="es-ES" w:bidi="fa-IR"/>
+        </w:rPr>
+      </w:pPr>
+      <w:r>
+        <w:rPr>
+          <w:lang w:val="es-ES" w:bidi="fa-IR"/>
+        </w:rPr>
+        <w:t xml:space="preserve">Fletcher-16 es más eficiente en términos de tiempo de decodificación, </w:t>
+      </w:r>
+      <w:r>
+        <w:rPr>
+          <w:lang w:val="es-ES" w:bidi="fa-IR"/>
+        </w:rPr>
+        <w:t>lo que lo hace bueno</w:t>
+      </w:r>
+      <w:r>
+        <w:rPr>
+          <w:lang w:val="es-ES" w:bidi="fa-IR"/>
+        </w:rPr>
+        <w:t xml:space="preserve"> para aplicaciones donde la velocidad es </w:t>
+      </w:r>
+      <w:r>
+        <w:rPr>
+          <w:lang w:val="es-ES" w:bidi="fa-IR"/>
+        </w:rPr>
+        <w:t>importante</w:t>
+      </w:r>
+      <w:r>
+        <w:rPr>
+          <w:lang w:val="es-ES" w:bidi="fa-IR"/>
+        </w:rPr>
+        <w:t>.</w:t>
+      </w:r>
+    </w:p>
+    <w:p>
+      <w:pPr>
+        <w:pStyle w:val="ListParagraph"/>
+        <w:numPr>
+          <w:ilvl w:val="0"/>
+          <w:numId w:val="1"/>
+        </w:numPr>
+        <w:jc w:val="both"/>
+        <w:rPr>
+          <w:lang w:val="es-ES" w:bidi="fa-IR"/>
+        </w:rPr>
+      </w:pPr>
+      <w:proofErr w:type="spellStart"/>
+      <w:r>
+        <w:rPr>
+          <w:lang w:val="es-ES" w:bidi="fa-IR"/>
+        </w:rPr>
+        <w:t>Hamming</w:t>
+      </w:r>
+      <w:proofErr w:type="spellEnd"/>
+      <w:r>
+        <w:rPr>
+          <w:lang w:val="es-ES" w:bidi="fa-IR"/>
+        </w:rPr>
+        <w:t xml:space="preserve"> es más robusto para la corrección de errores, </w:t>
+      </w:r>
+      <w:r>
+        <w:rPr>
+          <w:lang w:val="es-ES" w:bidi="fa-IR"/>
+        </w:rPr>
+        <w:t>ya que logra manejar</w:t>
+      </w:r>
+      <w:r>
+        <w:rPr>
+          <w:lang w:val="es-ES" w:bidi="fa-IR"/>
+        </w:rPr>
+        <w:t xml:space="preserve"> mejor las tasas de error altas y </w:t>
+      </w:r>
+      <w:r>
+        <w:rPr>
+          <w:lang w:val="es-ES" w:bidi="fa-IR"/>
+        </w:rPr>
+        <w:t>puede evitar</w:t>
+      </w:r>
+      <w:r>
+        <w:rPr>
+          <w:lang w:val="es-ES" w:bidi="fa-IR"/>
+        </w:rPr>
+        <w:t xml:space="preserve"> la necesidad de retransmisiones.</w:t>
+      </w:r>
+    </w:p>
+    <w:p>
+      <w:pPr>
+        <w:pStyle w:val="ListParagraph"/>
+        <w:ind w:left="360"/>
+        <w:jc w:val="both"/>
+        <w:rPr>
           <w:lang w:val="es-ES" w:bidi="fa-IR"/>
         </w:rPr>
       </w:pPr>
@@ -10561,7 +11094,7 @@
 </file>
 
 <file path=word/endnotes.xml><?xml version="1.0" encoding="utf-8"?>
-<w:endnotes xmlns:wpc="http://schemas.microsoft.com/office/word/2010/wordprocessingCanvas" xmlns:cx="http://schemas.microsoft.com/office/drawing/2014/chartex" xmlns:cx1="http://schemas.microsoft.com/office/drawing/2015/9/8/chartex" xmlns:cx2="http://schemas.microsoft.com/office/drawing/2015/10/21/chartex" xmlns:cx3="http://schemas.microsoft.com/office/drawing/2016/5/9/chartex" xmlns:cx4="http://schemas.microsoft.com/office/drawing/2016/5/10/chartex" xmlns:cx5="http://schemas.microsoft.com/office/drawing/2016/5/11/chartex" xmlns:cx6="http://schemas.microsoft.com/office/drawing/2016/5/12/chartex" xmlns:cx7="http://schemas.microsoft.com/office/drawing/2016/5/13/chartex" xmlns:cx8="http://schemas.microsoft.com/office/drawing/2016/5/14/chartex" xmlns:mc="http://schemas.openxmlformats.org/markup-compatibility/2006" xmlns:aink="http://schemas.microsoft.com/office/drawing/2016/ink" xmlns:am3d="http://schemas.microsoft.com/office/drawing/2017/model3d" xmlns:o="urn:schemas-microsoft-com:office:office" xmlns:oel="http://schemas.microsoft.com/office/2019/extlst" xmlns:r="http://schemas.openxmlformats.org/officeDocument/2006/relationships" xmlns:m="http://schemas.openxmlformats.org/officeDocument/2006/math" xmlns:v="urn:schemas-microsoft-com:vml" xmlns:wp14="http://schemas.microsoft.com/office/word/2010/wordprocessingDrawing" xmlns:wp="http://schemas.openxmlformats.org/drawingml/2006/wordprocessingDrawing" xmlns:w10="urn:schemas-microsoft-com:office:word" xmlns:w="http://schemas.openxmlformats.org/wordprocessingml/2006/main" xmlns:w14="http://schemas.microsoft.com/office/word/2010/wordml" xmlns:w15="http://schemas.microsoft.com/office/word/2012/wordml" xmlns:w16cex="http://schemas.microsoft.com/office/word/2018/wordml/cex" xmlns:w16cid="http://schemas.microsoft.com/office/word/2016/wordml/cid" xmlns:w16="http://schemas.microsoft.com/office/word/2018/wordml" xmlns:w16sdtdh="http://schemas.microsoft.com/office/word/2020/wordml/sdtdatahash" xmlns:w16se="http://schemas.microsoft.com/office/word/2015/wordml/symex" xmlns:wpg="http://schemas.microsoft.com/office/word/2010/wordprocessingGroup" xmlns:wpi="http://schemas.microsoft.com/office/word/2010/wordprocessingInk" xmlns:wne="http://schemas.microsoft.com/office/word/2006/wordml" xmlns:wps="http://schemas.microsoft.com/office/word/2010/wordprocessingShape" mc:Ignorable="w14 w15 w16se w16cid w16 w16cex w16sdtdh wp14">
+<w:endnotes xmlns:wpc="http://schemas.microsoft.com/office/word/2010/wordprocessingCanvas" xmlns:cx="http://schemas.microsoft.com/office/drawing/2014/chartex" xmlns:cx1="http://schemas.microsoft.com/office/drawing/2015/9/8/chartex" xmlns:cx2="http://schemas.microsoft.com/office/drawing/2015/10/21/chartex" xmlns:cx3="http://schemas.microsoft.com/office/drawing/2016/5/9/chartex" xmlns:cx4="http://schemas.microsoft.com/office/drawing/2016/5/10/chartex" xmlns:cx5="http://schemas.microsoft.com/office/drawing/2016/5/11/chartex" xmlns:cx6="http://schemas.microsoft.com/office/drawing/2016/5/12/chartex" xmlns:cx7="http://schemas.microsoft.com/office/drawing/2016/5/13/chartex" xmlns:cx8="http://schemas.microsoft.com/office/drawing/2016/5/14/chartex" xmlns:mc="http://schemas.openxmlformats.org/markup-compatibility/2006" xmlns:aink="http://schemas.microsoft.com/office/drawing/2016/ink" xmlns:am3d="http://schemas.microsoft.com/office/drawing/2017/model3d" xmlns:o="urn:schemas-microsoft-com:office:office" xmlns:oel="http://schemas.microsoft.com/office/2019/extlst" xmlns:r="http://schemas.openxmlformats.org/officeDocument/2006/relationships" xmlns:m="http://schemas.openxmlformats.org/officeDocument/2006/math" xmlns:v="urn:schemas-microsoft-com:vml" xmlns:wp14="http://schemas.microsoft.com/office/word/2010/wordprocessingDrawing" xmlns:wp="http://schemas.openxmlformats.org/drawingml/2006/wordprocessingDrawing" xmlns:w10="urn:schemas-microsoft-com:office:word" xmlns:w="http://schemas.openxmlformats.org/wordprocessingml/2006/main" xmlns:w14="http://schemas.microsoft.com/office/word/2010/wordml" xmlns:w15="http://schemas.microsoft.com/office/word/2012/wordml" xmlns:w16cex="http://schemas.microsoft.com/office/word/2018/wordml/cex" xmlns:w16cid="http://schemas.microsoft.com/office/word/2016/wordml/cid" xmlns:w16="http://schemas.microsoft.com/office/word/2018/wordml" xmlns:w16du="http://schemas.microsoft.com/office/word/2023/wordml/word16du" xmlns:w16sdtdh="http://schemas.microsoft.com/office/word/2020/wordml/sdtdatahash" xmlns:w16se="http://schemas.microsoft.com/office/word/2015/wordml/symex" xmlns:wpg="http://schemas.microsoft.com/office/word/2010/wordprocessingGroup" xmlns:wpi="http://schemas.microsoft.com/office/word/2010/wordprocessingInk" xmlns:wne="http://schemas.microsoft.com/office/word/2006/wordml" xmlns:wps="http://schemas.microsoft.com/office/word/2010/wordprocessingShape" mc:Ignorable="w14 w15 w16se w16cid w16 w16cex w16sdtdh w16du wp14">
   <w:endnote w:type="separator" w:id="-1">
     <w:p>
       <w:r>
@@ -10580,7 +11113,7 @@
 </file>
 
 <file path=word/footnotes.xml><?xml version="1.0" encoding="utf-8"?>
-<w:footnotes xmlns:wpc="http://schemas.microsoft.com/office/word/2010/wordprocessingCanvas" xmlns:cx="http://schemas.microsoft.com/office/drawing/2014/chartex" xmlns:cx1="http://schemas.microsoft.com/office/drawing/2015/9/8/chartex" xmlns:cx2="http://schemas.microsoft.com/office/drawing/2015/10/21/chartex" xmlns:cx3="http://schemas.microsoft.com/office/drawing/2016/5/9/chartex" xmlns:cx4="http://schemas.microsoft.com/office/drawing/2016/5/10/chartex" xmlns:cx5="http://schemas.microsoft.com/office/drawing/2016/5/11/chartex" xmlns:cx6="http://schemas.microsoft.com/office/drawing/2016/5/12/chartex" xmlns:cx7="http://schemas.microsoft.com/office/drawing/2016/5/13/chartex" xmlns:cx8="http://schemas.microsoft.com/office/drawing/2016/5/14/chartex" xmlns:mc="http://schemas.openxmlformats.org/markup-compatibility/2006" xmlns:aink="http://schemas.microsoft.com/office/drawing/2016/ink" xmlns:am3d="http://schemas.microsoft.com/office/drawing/2017/model3d" xmlns:o="urn:schemas-microsoft-com:office:office" xmlns:oel="http://schemas.microsoft.com/office/2019/extlst" xmlns:r="http://schemas.openxmlformats.org/officeDocument/2006/relationships" xmlns:m="http://schemas.openxmlformats.org/officeDocument/2006/math" xmlns:v="urn:schemas-microsoft-com:vml" xmlns:wp14="http://schemas.microsoft.com/office/word/2010/wordprocessingDrawing" xmlns:wp="http://schemas.openxmlformats.org/drawingml/2006/wordprocessingDrawing" xmlns:w10="urn:schemas-microsoft-com:office:word" xmlns:w="http://schemas.openxmlformats.org/wordprocessingml/2006/main" xmlns:w14="http://schemas.microsoft.com/office/word/2010/wordml" xmlns:w15="http://schemas.microsoft.com/office/word/2012/wordml" xmlns:w16cex="http://schemas.microsoft.com/office/word/2018/wordml/cex" xmlns:w16cid="http://schemas.microsoft.com/office/word/2016/wordml/cid" xmlns:w16="http://schemas.microsoft.com/office/word/2018/wordml" xmlns:w16sdtdh="http://schemas.microsoft.com/office/word/2020/wordml/sdtdatahash" xmlns:w16se="http://schemas.microsoft.com/office/word/2015/wordml/symex" xmlns:wpg="http://schemas.microsoft.com/office/word/2010/wordprocessingGroup" xmlns:wpi="http://schemas.microsoft.com/office/word/2010/wordprocessingInk" xmlns:wne="http://schemas.microsoft.com/office/word/2006/wordml" xmlns:wps="http://schemas.microsoft.com/office/word/2010/wordprocessingShape" mc:Ignorable="w14 w15 w16se w16cid w16 w16cex w16sdtdh wp14">
+<w:footnotes xmlns:wpc="http://schemas.microsoft.com/office/word/2010/wordprocessingCanvas" xmlns:cx="http://schemas.microsoft.com/office/drawing/2014/chartex" xmlns:cx1="http://schemas.microsoft.com/office/drawing/2015/9/8/chartex" xmlns:cx2="http://schemas.microsoft.com/office/drawing/2015/10/21/chartex" xmlns:cx3="http://schemas.microsoft.com/office/drawing/2016/5/9/chartex" xmlns:cx4="http://schemas.microsoft.com/office/drawing/2016/5/10/chartex" xmlns:cx5="http://schemas.microsoft.com/office/drawing/2016/5/11/chartex" xmlns:cx6="http://schemas.microsoft.com/office/drawing/2016/5/12/chartex" xmlns:cx7="http://schemas.microsoft.com/office/drawing/2016/5/13/chartex" xmlns:cx8="http://schemas.microsoft.com/office/drawing/2016/5/14/chartex" xmlns:mc="http://schemas.openxmlformats.org/markup-compatibility/2006" xmlns:aink="http://schemas.microsoft.com/office/drawing/2016/ink" xmlns:am3d="http://schemas.microsoft.com/office/drawing/2017/model3d" xmlns:o="urn:schemas-microsoft-com:office:office" xmlns:oel="http://schemas.microsoft.com/office/2019/extlst" xmlns:r="http://schemas.openxmlformats.org/officeDocument/2006/relationships" xmlns:m="http://schemas.openxmlformats.org/officeDocument/2006/math" xmlns:v="urn:schemas-microsoft-com:vml" xmlns:wp14="http://schemas.microsoft.com/office/word/2010/wordprocessingDrawing" xmlns:wp="http://schemas.openxmlformats.org/drawingml/2006/wordprocessingDrawing" xmlns:w10="urn:schemas-microsoft-com:office:word" xmlns:w="http://schemas.openxmlformats.org/wordprocessingml/2006/main" xmlns:w14="http://schemas.microsoft.com/office/word/2010/wordml" xmlns:w15="http://schemas.microsoft.com/office/word/2012/wordml" xmlns:w16cex="http://schemas.microsoft.com/office/word/2018/wordml/cex" xmlns:w16cid="http://schemas.microsoft.com/office/word/2016/wordml/cid" xmlns:w16="http://schemas.microsoft.com/office/word/2018/wordml" xmlns:w16du="http://schemas.microsoft.com/office/word/2023/wordml/word16du" xmlns:w16sdtdh="http://schemas.microsoft.com/office/word/2020/wordml/sdtdatahash" xmlns:w16se="http://schemas.microsoft.com/office/word/2015/wordml/symex" xmlns:wpg="http://schemas.microsoft.com/office/word/2010/wordprocessingGroup" xmlns:wpi="http://schemas.microsoft.com/office/word/2010/wordprocessingInk" xmlns:wne="http://schemas.microsoft.com/office/word/2006/wordml" xmlns:wps="http://schemas.microsoft.com/office/word/2010/wordprocessingShape" mc:Ignorable="w14 w15 w16se w16cid w16 w16cex w16sdtdh w16du wp14">
   <w:footnote w:type="separator" w:id="-1">
     <w:p>
       <w:r>
@@ -10599,7 +11132,7 @@
 </file>
 
 <file path=word/header1.xml><?xml version="1.0" encoding="utf-8"?>
-<w:hdr xmlns:wpc="http://schemas.microsoft.com/office/word/2010/wordprocessingCanvas" xmlns:cx="http://schemas.microsoft.com/office/drawing/2014/chartex" xmlns:cx1="http://schemas.microsoft.com/office/drawing/2015/9/8/chartex" xmlns:cx2="http://schemas.microsoft.com/office/drawing/2015/10/21/chartex" xmlns:cx3="http://schemas.microsoft.com/office/drawing/2016/5/9/chartex" xmlns:cx4="http://schemas.microsoft.com/office/drawing/2016/5/10/chartex" xmlns:cx5="http://schemas.microsoft.com/office/drawing/2016/5/11/chartex" xmlns:cx6="http://schemas.microsoft.com/office/drawing/2016/5/12/chartex" xmlns:cx7="http://schemas.microsoft.com/office/drawing/2016/5/13/chartex" xmlns:cx8="http://schemas.microsoft.com/office/drawing/2016/5/14/chartex" xmlns:mc="http://schemas.openxmlformats.org/markup-compatibility/2006" xmlns:aink="http://schemas.microsoft.com/office/drawing/2016/ink" xmlns:am3d="http://schemas.microsoft.com/office/drawing/2017/model3d" xmlns:o="urn:schemas-microsoft-com:office:office" xmlns:oel="http://schemas.microsoft.com/office/2019/extlst" xmlns:r="http://schemas.openxmlformats.org/officeDocument/2006/relationships" xmlns:m="http://schemas.openxmlformats.org/officeDocument/2006/math" xmlns:v="urn:schemas-microsoft-com:vml" xmlns:wp14="http://schemas.microsoft.com/office/word/2010/wordprocessingDrawing" xmlns:wp="http://schemas.openxmlformats.org/drawingml/2006/wordprocessingDrawing" xmlns:w10="urn:schemas-microsoft-com:office:word" xmlns:w="http://schemas.openxmlformats.org/wordprocessingml/2006/main" xmlns:w14="http://schemas.microsoft.com/office/word/2010/wordml" xmlns:w15="http://schemas.microsoft.com/office/word/2012/wordml" xmlns:w16cex="http://schemas.microsoft.com/office/word/2018/wordml/cex" xmlns:w16cid="http://schemas.microsoft.com/office/word/2016/wordml/cid" xmlns:w16="http://schemas.microsoft.com/office/word/2018/wordml" xmlns:w16sdtdh="http://schemas.microsoft.com/office/word/2020/wordml/sdtdatahash" xmlns:w16se="http://schemas.microsoft.com/office/word/2015/wordml/symex" xmlns:wpg="http://schemas.microsoft.com/office/word/2010/wordprocessingGroup" xmlns:wpi="http://schemas.microsoft.com/office/word/2010/wordprocessingInk" xmlns:wne="http://schemas.microsoft.com/office/word/2006/wordml" xmlns:wps="http://schemas.microsoft.com/office/word/2010/wordprocessingShape" mc:Ignorable="w14 w15 w16se w16cid w16 w16cex w16sdtdh wp14">
+<w:hdr xmlns:wpc="http://schemas.microsoft.com/office/word/2010/wordprocessingCanvas" xmlns:cx="http://schemas.microsoft.com/office/drawing/2014/chartex" xmlns:cx1="http://schemas.microsoft.com/office/drawing/2015/9/8/chartex" xmlns:cx2="http://schemas.microsoft.com/office/drawing/2015/10/21/chartex" xmlns:cx3="http://schemas.microsoft.com/office/drawing/2016/5/9/chartex" xmlns:cx4="http://schemas.microsoft.com/office/drawing/2016/5/10/chartex" xmlns:cx5="http://schemas.microsoft.com/office/drawing/2016/5/11/chartex" xmlns:cx6="http://schemas.microsoft.com/office/drawing/2016/5/12/chartex" xmlns:cx7="http://schemas.microsoft.com/office/drawing/2016/5/13/chartex" xmlns:cx8="http://schemas.microsoft.com/office/drawing/2016/5/14/chartex" xmlns:mc="http://schemas.openxmlformats.org/markup-compatibility/2006" xmlns:aink="http://schemas.microsoft.com/office/drawing/2016/ink" xmlns:am3d="http://schemas.microsoft.com/office/drawing/2017/model3d" xmlns:o="urn:schemas-microsoft-com:office:office" xmlns:oel="http://schemas.microsoft.com/office/2019/extlst" xmlns:r="http://schemas.openxmlformats.org/officeDocument/2006/relationships" xmlns:m="http://schemas.openxmlformats.org/officeDocument/2006/math" xmlns:v="urn:schemas-microsoft-com:vml" xmlns:wp14="http://schemas.microsoft.com/office/word/2010/wordprocessingDrawing" xmlns:wp="http://schemas.openxmlformats.org/drawingml/2006/wordprocessingDrawing" xmlns:w10="urn:schemas-microsoft-com:office:word" xmlns:w="http://schemas.openxmlformats.org/wordprocessingml/2006/main" xmlns:w14="http://schemas.microsoft.com/office/word/2010/wordml" xmlns:w15="http://schemas.microsoft.com/office/word/2012/wordml" xmlns:w16cex="http://schemas.microsoft.com/office/word/2018/wordml/cex" xmlns:w16cid="http://schemas.microsoft.com/office/word/2016/wordml/cid" xmlns:w16="http://schemas.microsoft.com/office/word/2018/wordml" xmlns:w16du="http://schemas.microsoft.com/office/word/2023/wordml/word16du" xmlns:w16sdtdh="http://schemas.microsoft.com/office/word/2020/wordml/sdtdatahash" xmlns:w16se="http://schemas.microsoft.com/office/word/2015/wordml/symex" xmlns:wpg="http://schemas.microsoft.com/office/word/2010/wordprocessingGroup" xmlns:wpi="http://schemas.microsoft.com/office/word/2010/wordprocessingInk" xmlns:wne="http://schemas.microsoft.com/office/word/2006/wordml" xmlns:wps="http://schemas.microsoft.com/office/word/2010/wordprocessingShape" mc:Ignorable="w14 w15 w16se w16cid w16 w16cex w16sdtdh w16du wp14">
   <w:p>
     <w:pPr>
       <w:pStyle w:val="Header"/>
@@ -10693,7 +11226,7 @@
 </file>
 
 <file path=word/numbering.xml><?xml version="1.0" encoding="utf-8"?>
-<w:numbering xmlns:wpc="http://schemas.microsoft.com/office/word/2010/wordprocessingCanvas" xmlns:cx="http://schemas.microsoft.com/office/drawing/2014/chartex" xmlns:cx1="http://schemas.microsoft.com/office/drawing/2015/9/8/chartex" xmlns:cx2="http://schemas.microsoft.com/office/drawing/2015/10/21/chartex" xmlns:cx3="http://schemas.microsoft.com/office/drawing/2016/5/9/chartex" xmlns:cx4="http://schemas.microsoft.com/office/drawing/2016/5/10/chartex" xmlns:cx5="http://schemas.microsoft.com/office/drawing/2016/5/11/chartex" xmlns:cx6="http://schemas.microsoft.com/office/drawing/2016/5/12/chartex" xmlns:cx7="http://schemas.microsoft.com/office/drawing/2016/5/13/chartex" xmlns:cx8="http://schemas.microsoft.com/office/drawing/2016/5/14/chartex" xmlns:mc="http://schemas.openxmlformats.org/markup-compatibility/2006" xmlns:aink="http://schemas.microsoft.com/office/drawing/2016/ink" xmlns:am3d="http://schemas.microsoft.com/office/drawing/2017/model3d" xmlns:o="urn:schemas-microsoft-com:office:office" xmlns:oel="http://schemas.microsoft.com/office/2019/extlst" xmlns:r="http://schemas.openxmlformats.org/officeDocument/2006/relationships" xmlns:m="http://schemas.openxmlformats.org/officeDocument/2006/math" xmlns:v="urn:schemas-microsoft-com:vml" xmlns:wp14="http://schemas.microsoft.com/office/word/2010/wordprocessingDrawing" xmlns:wp="http://schemas.openxmlformats.org/drawingml/2006/wordprocessingDrawing" xmlns:w10="urn:schemas-microsoft-com:office:word" xmlns:w="http://schemas.openxmlformats.org/wordprocessingml/2006/main" xmlns:w14="http://schemas.microsoft.com/office/word/2010/wordml" xmlns:w15="http://schemas.microsoft.com/office/word/2012/wordml" xmlns:w16cex="http://schemas.microsoft.com/office/word/2018/wordml/cex" xmlns:w16cid="http://schemas.microsoft.com/office/word/2016/wordml/cid" xmlns:w16="http://schemas.microsoft.com/office/word/2018/wordml" xmlns:w16sdtdh="http://schemas.microsoft.com/office/word/2020/wordml/sdtdatahash" xmlns:w16se="http://schemas.microsoft.com/office/word/2015/wordml/symex" xmlns:wpg="http://schemas.microsoft.com/office/word/2010/wordprocessingGroup" xmlns:wpi="http://schemas.microsoft.com/office/word/2010/wordprocessingInk" xmlns:wne="http://schemas.microsoft.com/office/word/2006/wordml" xmlns:wps="http://schemas.microsoft.com/office/word/2010/wordprocessingShape" mc:Ignorable="w14 w15 w16se w16cid w16 w16cex w16sdtdh wp14">
+<w:numbering xmlns:wpc="http://schemas.microsoft.com/office/word/2010/wordprocessingCanvas" xmlns:cx="http://schemas.microsoft.com/office/drawing/2014/chartex" xmlns:cx1="http://schemas.microsoft.com/office/drawing/2015/9/8/chartex" xmlns:cx2="http://schemas.microsoft.com/office/drawing/2015/10/21/chartex" xmlns:cx3="http://schemas.microsoft.com/office/drawing/2016/5/9/chartex" xmlns:cx4="http://schemas.microsoft.com/office/drawing/2016/5/10/chartex" xmlns:cx5="http://schemas.microsoft.com/office/drawing/2016/5/11/chartex" xmlns:cx6="http://schemas.microsoft.com/office/drawing/2016/5/12/chartex" xmlns:cx7="http://schemas.microsoft.com/office/drawing/2016/5/13/chartex" xmlns:cx8="http://schemas.microsoft.com/office/drawing/2016/5/14/chartex" xmlns:mc="http://schemas.openxmlformats.org/markup-compatibility/2006" xmlns:aink="http://schemas.microsoft.com/office/drawing/2016/ink" xmlns:am3d="http://schemas.microsoft.com/office/drawing/2017/model3d" xmlns:o="urn:schemas-microsoft-com:office:office" xmlns:oel="http://schemas.microsoft.com/office/2019/extlst" xmlns:r="http://schemas.openxmlformats.org/officeDocument/2006/relationships" xmlns:m="http://schemas.openxmlformats.org/officeDocument/2006/math" xmlns:v="urn:schemas-microsoft-com:vml" xmlns:wp14="http://schemas.microsoft.com/office/word/2010/wordprocessingDrawing" xmlns:wp="http://schemas.openxmlformats.org/drawingml/2006/wordprocessingDrawing" xmlns:w10="urn:schemas-microsoft-com:office:word" xmlns:w="http://schemas.openxmlformats.org/wordprocessingml/2006/main" xmlns:w14="http://schemas.microsoft.com/office/word/2010/wordml" xmlns:w15="http://schemas.microsoft.com/office/word/2012/wordml" xmlns:w16cex="http://schemas.microsoft.com/office/word/2018/wordml/cex" xmlns:w16cid="http://schemas.microsoft.com/office/word/2016/wordml/cid" xmlns:w16="http://schemas.microsoft.com/office/word/2018/wordml" xmlns:w16du="http://schemas.microsoft.com/office/word/2023/wordml/word16du" xmlns:w16sdtdh="http://schemas.microsoft.com/office/word/2020/wordml/sdtdatahash" xmlns:w16se="http://schemas.microsoft.com/office/word/2015/wordml/symex" xmlns:wpg="http://schemas.microsoft.com/office/word/2010/wordprocessingGroup" xmlns:wpi="http://schemas.microsoft.com/office/word/2010/wordprocessingInk" xmlns:wne="http://schemas.microsoft.com/office/word/2006/wordml" xmlns:wps="http://schemas.microsoft.com/office/word/2010/wordprocessingShape" mc:Ignorable="w14 w15 w16se w16cid w16 w16cex w16sdtdh w16du wp14">
   <w:abstractNum w:abstractNumId="0" w15:restartNumberingAfterBreak="0">
     <w:nsid w:val="08AF50AF"/>
     <w:multiLevelType w:val="hybridMultilevel"/>
@@ -11487,7 +12020,7 @@
 </file>
 
 <file path=word/styles.xml><?xml version="1.0" encoding="utf-8"?>
-<w:styles xmlns:mc="http://schemas.openxmlformats.org/markup-compatibility/2006" xmlns:r="http://schemas.openxmlformats.org/officeDocument/2006/relationships" xmlns:w="http://schemas.openxmlformats.org/wordprocessingml/2006/main" xmlns:w14="http://schemas.microsoft.com/office/word/2010/wordml" xmlns:w15="http://schemas.microsoft.com/office/word/2012/wordml" xmlns:w16cex="http://schemas.microsoft.com/office/word/2018/wordml/cex" xmlns:w16cid="http://schemas.microsoft.com/office/word/2016/wordml/cid" xmlns:w16="http://schemas.microsoft.com/office/word/2018/wordml" xmlns:w16sdtdh="http://schemas.microsoft.com/office/word/2020/wordml/sdtdatahash" xmlns:w16se="http://schemas.microsoft.com/office/word/2015/wordml/symex" mc:Ignorable="w14 w15 w16se w16cid w16 w16cex w16sdtdh">
+<w:styles xmlns:mc="http://schemas.openxmlformats.org/markup-compatibility/2006" xmlns:r="http://schemas.openxmlformats.org/officeDocument/2006/relationships" xmlns:w="http://schemas.openxmlformats.org/wordprocessingml/2006/main" xmlns:w14="http://schemas.microsoft.com/office/word/2010/wordml" xmlns:w15="http://schemas.microsoft.com/office/word/2012/wordml" xmlns:w16cex="http://schemas.microsoft.com/office/word/2018/wordml/cex" xmlns:w16cid="http://schemas.microsoft.com/office/word/2016/wordml/cid" xmlns:w16="http://schemas.microsoft.com/office/word/2018/wordml" xmlns:w16du="http://schemas.microsoft.com/office/word/2023/wordml/word16du" xmlns:w16sdtdh="http://schemas.microsoft.com/office/word/2020/wordml/sdtdatahash" xmlns:w16se="http://schemas.microsoft.com/office/word/2015/wordml/symex" mc:Ignorable="w14 w15 w16se w16cid w16 w16cex w16sdtdh w16du">
   <w:docDefaults>
     <w:rPrDefault>
       <w:rPr>
@@ -11495,7 +12028,7 @@
         <w:kern w:val="2"/>
         <w:sz w:val="24"/>
         <w:szCs w:val="24"/>
-        <w:lang w:val="en-GT" w:eastAsia="en-US" w:bidi="ar-SA"/>
+        <w:lang w:eastAsia="en-US" w:bidi="ar-SA"/>
         <w14:ligatures w14:val="standardContextual"/>
       </w:rPr>
     </w:rPrDefault>

</xml_diff>